<commit_message>
Add Tad of stack structure
Tad of Stack 2.0
</commit_message>
<xml_diff>
--- a/Docs/TAD.docx
+++ b/Docs/TAD.docx
@@ -809,7 +809,7 @@
               <w:rPr>
                 <w:rFonts w:ascii="Calibri" w:eastAsia="Times New Roman" w:hAnsi="Calibri" w:cs="Calibri"/>
                 <w:color w:val="000000"/>
-                <w:lang w:val="en-US" w:eastAsia="es-419"/>
+                <w:lang w:val="es-419" w:eastAsia="es-419"/>
               </w:rPr>
               <w:t xml:space="preserve">“Agrega un nuevo elemento al top </w:t>
             </w:r>
@@ -838,15 +838,14 @@
               <w:rPr>
                 <w:rFonts w:ascii="Calibri" w:eastAsia="Times New Roman" w:hAnsi="Calibri" w:cs="Calibri"/>
                 <w:color w:val="000000"/>
-                <w:lang w:val="es-419" w:eastAsia="es-419"/>
-              </w:rPr>
-            </w:pPr>
-            <w:proofErr w:type="gramStart"/>
-            <w:r>
-              <w:rPr>
-                <w:rFonts w:ascii="Calibri" w:eastAsia="Times New Roman" w:hAnsi="Calibri" w:cs="Calibri"/>
-                <w:color w:val="000000"/>
-                <w:lang w:val="es-419" w:eastAsia="es-419"/>
+                <w:lang w:val="en-US" w:eastAsia="es-419"/>
+              </w:rPr>
+            </w:pPr>
+            <w:r>
+              <w:rPr>
+                <w:rFonts w:ascii="Calibri" w:eastAsia="Times New Roman" w:hAnsi="Calibri" w:cs="Calibri"/>
+                <w:color w:val="000000"/>
+                <w:lang w:val="en-US" w:eastAsia="es-419"/>
               </w:rPr>
               <w:t>{</w:t>
             </w:r>
@@ -855,106 +854,105 @@
                 <w:rFonts w:ascii="Calibri" w:eastAsia="Times New Roman" w:hAnsi="Calibri" w:cs="Calibri"/>
                 <w:i/>
                 <w:color w:val="000000"/>
-                <w:lang w:val="es-419" w:eastAsia="es-419"/>
-              </w:rPr>
-              <w:t xml:space="preserve"> pre</w:t>
-            </w:r>
-            <w:proofErr w:type="gramEnd"/>
-            <w:r>
-              <w:rPr>
-                <w:rFonts w:ascii="Calibri" w:eastAsia="Times New Roman" w:hAnsi="Calibri" w:cs="Calibri"/>
-                <w:i/>
-                <w:color w:val="000000"/>
-                <w:lang w:val="es-419" w:eastAsia="es-419"/>
+                <w:lang w:val="en-US" w:eastAsia="es-419"/>
+              </w:rPr>
+              <w:t xml:space="preserve"> pre: </w:t>
+            </w:r>
+            <w:r>
+              <w:rPr>
+                <w:rFonts w:ascii="Calibri" w:eastAsia="Times New Roman" w:hAnsi="Calibri" w:cs="Calibri"/>
+                <w:color w:val="000000"/>
+                <w:lang w:val="en-US" w:eastAsia="es-419"/>
+              </w:rPr>
+              <w:t>TRUE</w:t>
+            </w:r>
+            <w:r>
+              <w:rPr>
+                <w:rFonts w:ascii="Calibri" w:eastAsia="Times New Roman" w:hAnsi="Calibri" w:cs="Calibri"/>
+                <w:color w:val="000000"/>
+                <w:lang w:val="en-US" w:eastAsia="es-419"/>
+              </w:rPr>
+              <w:t xml:space="preserve"> }</w:t>
+            </w:r>
+          </w:p>
+          <w:p>
+            <w:pPr>
+              <w:spacing w:after="0" w:line="240" w:lineRule="auto"/>
+              <w:rPr>
+                <w:rFonts w:ascii="Calibri" w:eastAsia="Times New Roman" w:hAnsi="Calibri" w:cs="Calibri"/>
+                <w:color w:val="000000"/>
+                <w:lang w:val="en-US" w:eastAsia="es-419"/>
+              </w:rPr>
+            </w:pPr>
+          </w:p>
+          <w:p>
+            <w:pPr>
+              <w:spacing w:after="0" w:line="240" w:lineRule="auto"/>
+              <w:rPr>
+                <w:rFonts w:ascii="Calibri" w:eastAsia="Times New Roman" w:hAnsi="Calibri" w:cs="Calibri"/>
+                <w:color w:val="000000"/>
+                <w:lang w:val="en-US" w:eastAsia="es-419"/>
+              </w:rPr>
+            </w:pPr>
+            <w:r>
+              <w:rPr>
+                <w:rFonts w:ascii="Calibri" w:eastAsia="Times New Roman" w:hAnsi="Calibri" w:cs="Calibri"/>
+                <w:color w:val="000000"/>
+                <w:lang w:val="en-US" w:eastAsia="es-419"/>
+              </w:rPr>
+              <w:t>{</w:t>
+            </w:r>
+            <w:r>
+              <w:rPr>
+                <w:rFonts w:ascii="Calibri" w:eastAsia="Times New Roman" w:hAnsi="Calibri" w:cs="Calibri"/>
+                <w:color w:val="000000"/>
+                <w:lang w:val="en-US" w:eastAsia="es-419"/>
+              </w:rPr>
+              <w:t xml:space="preserve"> </w:t>
+            </w:r>
+            <w:r>
+              <w:rPr>
+                <w:rFonts w:ascii="Calibri" w:eastAsia="Times New Roman" w:hAnsi="Calibri" w:cs="Calibri"/>
+                <w:i/>
+                <w:color w:val="000000"/>
+                <w:lang w:val="en-US" w:eastAsia="es-419"/>
+              </w:rPr>
+              <w:t>post</w:t>
+            </w:r>
+            <w:r>
+              <w:rPr>
+                <w:rFonts w:ascii="Calibri" w:eastAsia="Times New Roman" w:hAnsi="Calibri" w:cs="Calibri"/>
+                <w:i/>
+                <w:color w:val="000000"/>
+                <w:lang w:val="en-US" w:eastAsia="es-419"/>
               </w:rPr>
               <w:t xml:space="preserve">: </w:t>
             </w:r>
-            <w:r>
-              <w:rPr>
-                <w:rFonts w:ascii="Calibri" w:eastAsia="Times New Roman" w:hAnsi="Calibri" w:cs="Calibri"/>
-                <w:color w:val="000000"/>
-                <w:lang w:val="es-419" w:eastAsia="es-419"/>
-              </w:rPr>
-              <w:t>TRUE</w:t>
-            </w:r>
-            <w:r>
-              <w:rPr>
-                <w:rFonts w:ascii="Calibri" w:eastAsia="Times New Roman" w:hAnsi="Calibri" w:cs="Calibri"/>
-                <w:color w:val="000000"/>
-                <w:lang w:val="es-419" w:eastAsia="es-419"/>
-              </w:rPr>
-              <w:t xml:space="preserve"> }</w:t>
-            </w:r>
-          </w:p>
-          <w:p>
-            <w:pPr>
-              <w:spacing w:after="0" w:line="240" w:lineRule="auto"/>
-              <w:rPr>
-                <w:rFonts w:ascii="Calibri" w:eastAsia="Times New Roman" w:hAnsi="Calibri" w:cs="Calibri"/>
-                <w:color w:val="000000"/>
-                <w:lang w:val="es-419" w:eastAsia="es-419"/>
-              </w:rPr>
-            </w:pPr>
-          </w:p>
-          <w:p>
-            <w:pPr>
-              <w:spacing w:after="0" w:line="240" w:lineRule="auto"/>
-              <w:rPr>
-                <w:rFonts w:ascii="Calibri" w:eastAsia="Times New Roman" w:hAnsi="Calibri" w:cs="Calibri"/>
-                <w:color w:val="000000"/>
-                <w:lang w:val="es-419" w:eastAsia="es-419"/>
-              </w:rPr>
-            </w:pPr>
-            <w:proofErr w:type="gramStart"/>
-            <w:r>
-              <w:rPr>
-                <w:rFonts w:ascii="Calibri" w:eastAsia="Times New Roman" w:hAnsi="Calibri" w:cs="Calibri"/>
-                <w:color w:val="000000"/>
-                <w:lang w:val="es-419" w:eastAsia="es-419"/>
-              </w:rPr>
-              <w:t>{</w:t>
-            </w:r>
-            <w:r>
-              <w:rPr>
-                <w:rFonts w:ascii="Calibri" w:eastAsia="Times New Roman" w:hAnsi="Calibri" w:cs="Calibri"/>
-                <w:color w:val="000000"/>
-                <w:lang w:val="es-419" w:eastAsia="es-419"/>
-              </w:rPr>
-              <w:t xml:space="preserve"> </w:t>
-            </w:r>
-            <w:r>
-              <w:rPr>
-                <w:rFonts w:ascii="Calibri" w:eastAsia="Times New Roman" w:hAnsi="Calibri" w:cs="Calibri"/>
-                <w:i/>
-                <w:color w:val="000000"/>
-                <w:lang w:val="es-419" w:eastAsia="es-419"/>
-              </w:rPr>
-              <w:t>post</w:t>
-            </w:r>
-            <w:proofErr w:type="gramEnd"/>
-            <w:r>
-              <w:rPr>
-                <w:rFonts w:ascii="Calibri" w:eastAsia="Times New Roman" w:hAnsi="Calibri" w:cs="Calibri"/>
-                <w:i/>
-                <w:color w:val="000000"/>
-                <w:lang w:val="es-419" w:eastAsia="es-419"/>
-              </w:rPr>
-              <w:t>:</w:t>
-            </w:r>
-            <w:r>
-              <w:rPr>
-                <w:rFonts w:ascii="Calibri" w:eastAsia="Times New Roman" w:hAnsi="Calibri" w:cs="Calibri"/>
-                <w:i/>
-                <w:color w:val="000000"/>
-                <w:lang w:val="es-419" w:eastAsia="es-419"/>
-              </w:rPr>
-              <w:t xml:space="preserve"> Stack.top = item </w:t>
-            </w:r>
-            <w:r>
-              <w:rPr>
-                <w:rFonts w:ascii="Calibri" w:eastAsia="Times New Roman" w:hAnsi="Calibri" w:cs="Calibri"/>
-                <w:color w:val="000000"/>
-                <w:lang w:val="es-419" w:eastAsia="es-419"/>
+            <w:proofErr w:type="spellStart"/>
+            <w:r>
+              <w:rPr>
+                <w:rFonts w:ascii="Calibri" w:eastAsia="Times New Roman" w:hAnsi="Calibri" w:cs="Calibri"/>
+                <w:i/>
+                <w:color w:val="000000"/>
+                <w:lang w:val="en-US" w:eastAsia="es-419"/>
+              </w:rPr>
+              <w:t>Stack.top</w:t>
+            </w:r>
+            <w:proofErr w:type="spellEnd"/>
+            <w:r>
+              <w:rPr>
+                <w:rFonts w:ascii="Calibri" w:eastAsia="Times New Roman" w:hAnsi="Calibri" w:cs="Calibri"/>
+                <w:i/>
+                <w:color w:val="000000"/>
+                <w:lang w:val="en-US" w:eastAsia="es-419"/>
+              </w:rPr>
+              <w:t xml:space="preserve"> = item </w:t>
+            </w:r>
+            <w:r>
+              <w:rPr>
+                <w:rFonts w:ascii="Calibri" w:eastAsia="Times New Roman" w:hAnsi="Calibri" w:cs="Calibri"/>
+                <w:color w:val="000000"/>
+                <w:lang w:val="en-US" w:eastAsia="es-419"/>
               </w:rPr>
               <w:t>}</w:t>
             </w:r>
@@ -965,7 +963,7 @@
               <w:rPr>
                 <w:rFonts w:ascii="Calibri" w:eastAsia="Times New Roman" w:hAnsi="Calibri" w:cs="Calibri"/>
                 <w:color w:val="000000"/>
-                <w:lang w:val="es-419" w:eastAsia="es-419"/>
+                <w:lang w:val="en-US" w:eastAsia="es-419"/>
               </w:rPr>
             </w:pPr>
           </w:p>
@@ -976,7 +974,7 @@
       <w:pPr>
         <w:rPr>
           <w:rFonts w:ascii="Calibri" w:eastAsia="Times New Roman" w:hAnsi="Calibri" w:cs="Calibri"/>
-          <w:lang w:val="es-419" w:eastAsia="es-419"/>
+          <w:lang w:val="en-US" w:eastAsia="es-419"/>
         </w:rPr>
       </w:pPr>
     </w:p>
@@ -984,7 +982,7 @@
       <w:pPr>
         <w:rPr>
           <w:rFonts w:ascii="Calibri" w:eastAsia="Times New Roman" w:hAnsi="Calibri" w:cs="Calibri"/>
-          <w:lang w:val="es-419" w:eastAsia="es-419"/>
+          <w:lang w:val="en-US" w:eastAsia="es-419"/>
         </w:rPr>
       </w:pPr>
     </w:p>
@@ -992,7 +990,7 @@
       <w:pPr>
         <w:rPr>
           <w:rFonts w:ascii="Calibri" w:eastAsia="Times New Roman" w:hAnsi="Calibri" w:cs="Calibri"/>
-          <w:lang w:val="es-419" w:eastAsia="es-419"/>
+          <w:lang w:val="en-US" w:eastAsia="es-419"/>
         </w:rPr>
       </w:pPr>
     </w:p>
@@ -1055,6 +1053,7 @@
               </w:rPr>
               <w:t>(</w:t>
             </w:r>
+            <w:proofErr w:type="spellStart"/>
             <w:r>
               <w:rPr>
                 <w:rFonts w:ascii="Calibri" w:eastAsia="Times New Roman" w:hAnsi="Calibri" w:cs="Calibri"/>
@@ -1063,6 +1062,7 @@
               </w:rPr>
               <w:t>Stack</w:t>
             </w:r>
+            <w:proofErr w:type="spellEnd"/>
             <w:r>
               <w:rPr>
                 <w:rFonts w:ascii="Calibri" w:eastAsia="Times New Roman" w:hAnsi="Calibri" w:cs="Calibri"/>
@@ -1229,16 +1229,16 @@
                 <w:color w:val="000000"/>
                 <w:lang w:val="es-419" w:eastAsia="es-419"/>
               </w:rPr>
-              <w:t>i Stack.isEmpty != false</w:t>
-            </w:r>
-            <w:r>
-              <w:rPr>
-                <w:rFonts w:ascii="Calibri" w:eastAsia="Times New Roman" w:hAnsi="Calibri" w:cs="Calibri"/>
-                <w:i/>
-                <w:color w:val="000000"/>
-                <w:lang w:val="es-419" w:eastAsia="es-419"/>
-              </w:rPr>
-              <w:t xml:space="preserve"> se lanza la excepción de que no es posible eliminar el objeto,</w:t>
+              <w:t>i Stack.isEmpty != false, n</w:t>
+            </w:r>
+            <w:r>
+              <w:rPr>
+                <w:rFonts w:ascii="Calibri" w:eastAsia="Times New Roman" w:hAnsi="Calibri" w:cs="Calibri"/>
+                <w:i/>
+                <w:color w:val="000000"/>
+                <w:lang w:val="es-419" w:eastAsia="es-419"/>
+              </w:rPr>
+              <w:t>o es posible eliminar el objeto,</w:t>
             </w:r>
           </w:p>
           <w:p>
@@ -1400,258 +1400,280 @@
                 <w:color w:val="000000"/>
                 <w:lang w:val="es-419" w:eastAsia="es-419"/>
               </w:rPr>
+              <w:t xml:space="preserve"> (</w:t>
+            </w:r>
+            <w:r>
+              <w:rPr>
+                <w:rFonts w:ascii="Calibri" w:eastAsia="Times New Roman" w:hAnsi="Calibri" w:cs="Calibri"/>
+                <w:color w:val="000000"/>
+                <w:lang w:val="es-419" w:eastAsia="es-419"/>
+              </w:rPr>
+              <w:t>Stack</w:t>
+            </w:r>
+            <w:r>
+              <w:rPr>
+                <w:rFonts w:ascii="Calibri" w:eastAsia="Times New Roman" w:hAnsi="Calibri" w:cs="Calibri"/>
+                <w:b/>
+                <w:color w:val="000000"/>
+                <w:lang w:val="es-419" w:eastAsia="es-419"/>
+              </w:rPr>
+              <w:t>)</w:t>
+            </w:r>
+          </w:p>
+          <w:p>
+            <w:pPr>
+              <w:spacing w:after="0" w:line="240" w:lineRule="auto"/>
+              <w:rPr>
+                <w:rFonts w:ascii="Calibri" w:eastAsia="Times New Roman" w:hAnsi="Calibri" w:cs="Calibri"/>
+                <w:b/>
+                <w:color w:val="000000"/>
+                <w:lang w:val="es-419" w:eastAsia="es-419"/>
+              </w:rPr>
+            </w:pPr>
+          </w:p>
+          <w:p>
+            <w:pPr>
+              <w:spacing w:after="0" w:line="240" w:lineRule="auto"/>
+              <w:rPr>
+                <w:rFonts w:ascii="Calibri" w:eastAsia="Times New Roman" w:hAnsi="Calibri" w:cs="Calibri"/>
+                <w:color w:val="000000"/>
+                <w:lang w:val="es-419" w:eastAsia="es-419"/>
+              </w:rPr>
+            </w:pPr>
+            <w:r>
+              <w:rPr>
+                <w:rFonts w:ascii="Calibri" w:eastAsia="Times New Roman" w:hAnsi="Calibri" w:cs="Calibri"/>
+                <w:color w:val="000000"/>
+                <w:lang w:val="es-419" w:eastAsia="es-419"/>
+              </w:rPr>
+              <w:t>“</w:t>
+            </w:r>
+            <w:r>
+              <w:rPr>
+                <w:rFonts w:ascii="Calibri" w:eastAsia="Times New Roman" w:hAnsi="Calibri" w:cs="Calibri"/>
+                <w:color w:val="000000"/>
+                <w:lang w:val="es-419" w:eastAsia="es-419"/>
+              </w:rPr>
+              <w:t xml:space="preserve">Informa si la pila </w:t>
+            </w:r>
+            <w:r>
+              <w:rPr>
+                <w:rFonts w:ascii="Calibri" w:eastAsia="Times New Roman" w:hAnsi="Calibri" w:cs="Calibri"/>
+                <w:color w:val="000000"/>
+                <w:lang w:val="es-419" w:eastAsia="es-419"/>
+              </w:rPr>
+              <w:t>está</w:t>
+            </w:r>
+            <w:r>
+              <w:rPr>
+                <w:rFonts w:ascii="Calibri" w:eastAsia="Times New Roman" w:hAnsi="Calibri" w:cs="Calibri"/>
+                <w:color w:val="000000"/>
+                <w:lang w:val="es-419" w:eastAsia="es-419"/>
+              </w:rPr>
+              <w:t xml:space="preserve"> vacía</w:t>
+            </w:r>
+            <w:r>
+              <w:rPr>
+                <w:rFonts w:ascii="Calibri" w:eastAsia="Times New Roman" w:hAnsi="Calibri" w:cs="Calibri"/>
+                <w:color w:val="000000"/>
+                <w:lang w:val="es-419" w:eastAsia="es-419"/>
+              </w:rPr>
+              <w:t>.</w:t>
+            </w:r>
+            <w:r>
+              <w:rPr>
+                <w:rFonts w:ascii="Calibri" w:eastAsia="Times New Roman" w:hAnsi="Calibri" w:cs="Calibri"/>
+                <w:color w:val="000000"/>
+                <w:lang w:val="es-419" w:eastAsia="es-419"/>
+              </w:rPr>
+              <w:t>”</w:t>
+            </w:r>
+          </w:p>
+          <w:p>
+            <w:pPr>
+              <w:spacing w:after="0" w:line="240" w:lineRule="auto"/>
+              <w:rPr>
+                <w:rFonts w:ascii="Calibri" w:eastAsia="Times New Roman" w:hAnsi="Calibri" w:cs="Calibri"/>
+                <w:color w:val="000000"/>
+                <w:lang w:val="es-419" w:eastAsia="es-419"/>
+              </w:rPr>
+            </w:pPr>
+          </w:p>
+          <w:p>
+            <w:pPr>
+              <w:spacing w:after="0" w:line="240" w:lineRule="auto"/>
+              <w:rPr>
+                <w:rFonts w:ascii="Calibri" w:eastAsia="Times New Roman" w:hAnsi="Calibri" w:cs="Calibri"/>
+                <w:color w:val="000000"/>
+                <w:lang w:val="en-US" w:eastAsia="es-419"/>
+              </w:rPr>
+            </w:pPr>
+            <w:r>
+              <w:rPr>
+                <w:rFonts w:ascii="Calibri" w:eastAsia="Times New Roman" w:hAnsi="Calibri" w:cs="Calibri"/>
+                <w:color w:val="000000"/>
+                <w:lang w:val="en-US" w:eastAsia="es-419"/>
+              </w:rPr>
+              <w:t>{</w:t>
+            </w:r>
+            <w:r>
+              <w:rPr>
+                <w:rFonts w:ascii="Calibri" w:eastAsia="Times New Roman" w:hAnsi="Calibri" w:cs="Calibri"/>
+                <w:i/>
+                <w:color w:val="000000"/>
+                <w:lang w:val="en-US" w:eastAsia="es-419"/>
+              </w:rPr>
+              <w:t xml:space="preserve"> pre: </w:t>
+            </w:r>
+            <w:r>
+              <w:rPr>
+                <w:rFonts w:ascii="Calibri" w:eastAsia="Times New Roman" w:hAnsi="Calibri" w:cs="Calibri"/>
+                <w:color w:val="000000"/>
+                <w:lang w:val="en-US" w:eastAsia="es-419"/>
+              </w:rPr>
+              <w:t>TRUE }</w:t>
+            </w:r>
+          </w:p>
+          <w:p>
+            <w:pPr>
+              <w:spacing w:after="0" w:line="240" w:lineRule="auto"/>
+              <w:rPr>
+                <w:rFonts w:ascii="Calibri" w:eastAsia="Times New Roman" w:hAnsi="Calibri" w:cs="Calibri"/>
+                <w:color w:val="000000"/>
+                <w:lang w:val="en-US" w:eastAsia="es-419"/>
+              </w:rPr>
+            </w:pPr>
+          </w:p>
+          <w:p>
+            <w:pPr>
+              <w:spacing w:after="0" w:line="240" w:lineRule="auto"/>
+              <w:rPr>
+                <w:rFonts w:ascii="Calibri" w:eastAsia="Times New Roman" w:hAnsi="Calibri" w:cs="Calibri"/>
+                <w:i/>
+                <w:color w:val="000000"/>
+                <w:lang w:val="en-US" w:eastAsia="es-419"/>
+              </w:rPr>
+            </w:pPr>
+            <w:r>
+              <w:rPr>
+                <w:rFonts w:ascii="Calibri" w:eastAsia="Times New Roman" w:hAnsi="Calibri" w:cs="Calibri"/>
+                <w:color w:val="000000"/>
+                <w:lang w:val="en-US" w:eastAsia="es-419"/>
+              </w:rPr>
+              <w:t xml:space="preserve">{ </w:t>
+            </w:r>
+            <w:r>
+              <w:rPr>
+                <w:rFonts w:ascii="Calibri" w:eastAsia="Times New Roman" w:hAnsi="Calibri" w:cs="Calibri"/>
+                <w:i/>
+                <w:color w:val="000000"/>
+                <w:lang w:val="en-US" w:eastAsia="es-419"/>
+              </w:rPr>
+              <w:t xml:space="preserve">post: </w:t>
+            </w:r>
+            <w:r>
+              <w:rPr>
+                <w:rFonts w:ascii="Calibri" w:eastAsia="Times New Roman" w:hAnsi="Calibri" w:cs="Calibri"/>
+                <w:i/>
+                <w:color w:val="000000"/>
+                <w:lang w:val="en-US" w:eastAsia="es-419"/>
+              </w:rPr>
+              <w:t>Si la Stack.lenght = 1 entonces</w:t>
+            </w:r>
+            <w:r>
+              <w:rPr>
+                <w:rFonts w:ascii="Calibri" w:eastAsia="Times New Roman" w:hAnsi="Calibri" w:cs="Calibri"/>
+                <w:i/>
+                <w:color w:val="000000"/>
+                <w:lang w:val="en-US" w:eastAsia="es-419"/>
+              </w:rPr>
+              <w:t xml:space="preserve"> Stack.isEmpty = true,</w:t>
+            </w:r>
+          </w:p>
+          <w:p>
+            <w:pPr>
+              <w:spacing w:after="0" w:line="240" w:lineRule="auto"/>
+              <w:rPr>
+                <w:rFonts w:ascii="Calibri" w:eastAsia="Times New Roman" w:hAnsi="Calibri" w:cs="Calibri"/>
+                <w:color w:val="000000"/>
+                <w:lang w:val="es-419" w:eastAsia="es-419"/>
+              </w:rPr>
+            </w:pPr>
+            <w:r>
+              <w:rPr>
+                <w:rFonts w:ascii="Calibri" w:eastAsia="Times New Roman" w:hAnsi="Calibri" w:cs="Calibri"/>
+                <w:i/>
+                <w:color w:val="000000"/>
+                <w:lang w:val="en-US" w:eastAsia="es-419"/>
+              </w:rPr>
+              <w:t xml:space="preserve">            </w:t>
+            </w:r>
+            <w:r>
+              <w:rPr>
+                <w:rFonts w:ascii="Calibri" w:eastAsia="Times New Roman" w:hAnsi="Calibri" w:cs="Calibri"/>
+                <w:i/>
+                <w:color w:val="000000"/>
+                <w:lang w:val="es-419" w:eastAsia="es-419"/>
+              </w:rPr>
+              <w:t xml:space="preserve">Si la </w:t>
+            </w:r>
+            <w:proofErr w:type="spellStart"/>
+            <w:r>
+              <w:rPr>
+                <w:rFonts w:ascii="Calibri" w:eastAsia="Times New Roman" w:hAnsi="Calibri" w:cs="Calibri"/>
+                <w:i/>
+                <w:color w:val="000000"/>
+                <w:lang w:val="es-419" w:eastAsia="es-419"/>
+              </w:rPr>
+              <w:t>Stack.lenght</w:t>
+            </w:r>
+            <w:proofErr w:type="spellEnd"/>
+            <w:r>
+              <w:rPr>
+                <w:rFonts w:ascii="Calibri" w:eastAsia="Times New Roman" w:hAnsi="Calibri" w:cs="Calibri"/>
+                <w:i/>
+                <w:color w:val="000000"/>
+                <w:lang w:val="es-419" w:eastAsia="es-419"/>
+              </w:rPr>
+              <w:t xml:space="preserve"> &gt; 1 entonces</w:t>
+            </w:r>
+            <w:r>
+              <w:rPr>
+                <w:rFonts w:ascii="Calibri" w:eastAsia="Times New Roman" w:hAnsi="Calibri" w:cs="Calibri"/>
+                <w:i/>
+                <w:color w:val="000000"/>
+                <w:lang w:val="es-419" w:eastAsia="es-419"/>
+              </w:rPr>
+              <w:t xml:space="preserve"> Stack.isEmpty = </w:t>
+            </w:r>
+            <w:proofErr w:type="gramStart"/>
+            <w:r>
+              <w:rPr>
+                <w:rFonts w:ascii="Calibri" w:eastAsia="Times New Roman" w:hAnsi="Calibri" w:cs="Calibri"/>
+                <w:i/>
+                <w:color w:val="000000"/>
+                <w:lang w:val="es-419" w:eastAsia="es-419"/>
+              </w:rPr>
+              <w:t>false</w:t>
+            </w:r>
+            <w:r>
+              <w:rPr>
+                <w:rFonts w:ascii="Calibri" w:eastAsia="Times New Roman" w:hAnsi="Calibri" w:cs="Calibri"/>
+                <w:i/>
+                <w:color w:val="000000"/>
+                <w:lang w:val="es-419" w:eastAsia="es-419"/>
+              </w:rPr>
               <w:t xml:space="preserve"> </w:t>
             </w:r>
             <w:r>
               <w:rPr>
                 <w:rFonts w:ascii="Calibri" w:eastAsia="Times New Roman" w:hAnsi="Calibri" w:cs="Calibri"/>
-                <w:b/>
-                <w:color w:val="000000"/>
-                <w:lang w:val="es-419" w:eastAsia="es-419"/>
-              </w:rPr>
-              <w:t>(</w:t>
-            </w:r>
-            <w:r>
-              <w:rPr>
-                <w:rFonts w:ascii="Calibri" w:eastAsia="Times New Roman" w:hAnsi="Calibri" w:cs="Calibri"/>
-                <w:color w:val="000000"/>
-                <w:lang w:val="es-419" w:eastAsia="es-419"/>
-              </w:rPr>
-              <w:t>Stack</w:t>
-            </w:r>
-            <w:r>
-              <w:rPr>
-                <w:rFonts w:ascii="Calibri" w:eastAsia="Times New Roman" w:hAnsi="Calibri" w:cs="Calibri"/>
-                <w:b/>
-                <w:color w:val="000000"/>
-                <w:lang w:val="es-419" w:eastAsia="es-419"/>
-              </w:rPr>
-              <w:t>)</w:t>
-            </w:r>
-          </w:p>
-          <w:p>
-            <w:pPr>
-              <w:spacing w:after="0" w:line="240" w:lineRule="auto"/>
-              <w:rPr>
-                <w:rFonts w:ascii="Calibri" w:eastAsia="Times New Roman" w:hAnsi="Calibri" w:cs="Calibri"/>
-                <w:b/>
-                <w:color w:val="000000"/>
-                <w:lang w:val="es-419" w:eastAsia="es-419"/>
-              </w:rPr>
-            </w:pPr>
-          </w:p>
-          <w:p>
-            <w:pPr>
-              <w:spacing w:after="0" w:line="240" w:lineRule="auto"/>
-              <w:rPr>
-                <w:rFonts w:ascii="Calibri" w:eastAsia="Times New Roman" w:hAnsi="Calibri" w:cs="Calibri"/>
-                <w:color w:val="000000"/>
-                <w:lang w:val="es-419" w:eastAsia="es-419"/>
-              </w:rPr>
-            </w:pPr>
-            <w:r>
-              <w:rPr>
-                <w:rFonts w:ascii="Calibri" w:eastAsia="Times New Roman" w:hAnsi="Calibri" w:cs="Calibri"/>
-                <w:color w:val="000000"/>
-                <w:lang w:val="es-419" w:eastAsia="es-419"/>
-              </w:rPr>
-              <w:t>“</w:t>
-            </w:r>
-            <w:r>
-              <w:rPr>
-                <w:rFonts w:ascii="Calibri" w:eastAsia="Times New Roman" w:hAnsi="Calibri" w:cs="Calibri"/>
-                <w:color w:val="000000"/>
-                <w:lang w:val="es-419" w:eastAsia="es-419"/>
-              </w:rPr>
-              <w:t xml:space="preserve">Informa si la pila </w:t>
-            </w:r>
-            <w:r>
-              <w:rPr>
-                <w:rFonts w:ascii="Calibri" w:eastAsia="Times New Roman" w:hAnsi="Calibri" w:cs="Calibri"/>
-                <w:color w:val="000000"/>
-                <w:lang w:val="es-419" w:eastAsia="es-419"/>
-              </w:rPr>
-              <w:t>está</w:t>
-            </w:r>
-            <w:r>
-              <w:rPr>
-                <w:rFonts w:ascii="Calibri" w:eastAsia="Times New Roman" w:hAnsi="Calibri" w:cs="Calibri"/>
-                <w:color w:val="000000"/>
-                <w:lang w:val="es-419" w:eastAsia="es-419"/>
-              </w:rPr>
-              <w:t xml:space="preserve"> vacía</w:t>
-            </w:r>
-            <w:r>
-              <w:rPr>
-                <w:rFonts w:ascii="Calibri" w:eastAsia="Times New Roman" w:hAnsi="Calibri" w:cs="Calibri"/>
-                <w:color w:val="000000"/>
-                <w:lang w:val="es-419" w:eastAsia="es-419"/>
-              </w:rPr>
-              <w:t>.</w:t>
-            </w:r>
-            <w:r>
-              <w:rPr>
-                <w:rFonts w:ascii="Calibri" w:eastAsia="Times New Roman" w:hAnsi="Calibri" w:cs="Calibri"/>
-                <w:color w:val="000000"/>
-                <w:lang w:val="es-419" w:eastAsia="es-419"/>
-              </w:rPr>
-              <w:t>”</w:t>
-            </w:r>
-          </w:p>
-          <w:p>
-            <w:pPr>
-              <w:spacing w:after="0" w:line="240" w:lineRule="auto"/>
-              <w:rPr>
-                <w:rFonts w:ascii="Calibri" w:eastAsia="Times New Roman" w:hAnsi="Calibri" w:cs="Calibri"/>
-                <w:color w:val="000000"/>
-                <w:lang w:val="es-419" w:eastAsia="es-419"/>
-              </w:rPr>
-            </w:pPr>
-          </w:p>
-          <w:p>
-            <w:pPr>
-              <w:spacing w:after="0" w:line="240" w:lineRule="auto"/>
-              <w:rPr>
-                <w:rFonts w:ascii="Calibri" w:eastAsia="Times New Roman" w:hAnsi="Calibri" w:cs="Calibri"/>
-                <w:color w:val="000000"/>
-                <w:lang w:val="es-419" w:eastAsia="es-419"/>
-              </w:rPr>
-            </w:pPr>
-            <w:r>
-              <w:rPr>
-                <w:rFonts w:ascii="Calibri" w:eastAsia="Times New Roman" w:hAnsi="Calibri" w:cs="Calibri"/>
-                <w:color w:val="000000"/>
-                <w:lang w:val="es-419" w:eastAsia="es-419"/>
-              </w:rPr>
-              <w:t>{</w:t>
-            </w:r>
-            <w:r>
-              <w:rPr>
-                <w:rFonts w:ascii="Calibri" w:eastAsia="Times New Roman" w:hAnsi="Calibri" w:cs="Calibri"/>
-                <w:i/>
-                <w:color w:val="000000"/>
-                <w:lang w:val="es-419" w:eastAsia="es-419"/>
-              </w:rPr>
-              <w:t xml:space="preserve"> pre: </w:t>
-            </w:r>
-            <w:r>
-              <w:rPr>
-                <w:rFonts w:ascii="Calibri" w:eastAsia="Times New Roman" w:hAnsi="Calibri" w:cs="Calibri"/>
-                <w:color w:val="000000"/>
-                <w:lang w:val="es-419" w:eastAsia="es-419"/>
-              </w:rPr>
-              <w:t>TRUE }</w:t>
-            </w:r>
-          </w:p>
-          <w:p>
-            <w:pPr>
-              <w:spacing w:after="0" w:line="240" w:lineRule="auto"/>
-              <w:rPr>
-                <w:rFonts w:ascii="Calibri" w:eastAsia="Times New Roman" w:hAnsi="Calibri" w:cs="Calibri"/>
-                <w:color w:val="000000"/>
-                <w:lang w:val="es-419" w:eastAsia="es-419"/>
-              </w:rPr>
-            </w:pPr>
-          </w:p>
-          <w:p>
-            <w:pPr>
-              <w:spacing w:after="0" w:line="240" w:lineRule="auto"/>
-              <w:rPr>
-                <w:rFonts w:ascii="Calibri" w:eastAsia="Times New Roman" w:hAnsi="Calibri" w:cs="Calibri"/>
-                <w:i/>
-                <w:color w:val="000000"/>
-                <w:lang w:val="en-US" w:eastAsia="es-419"/>
-              </w:rPr>
-            </w:pPr>
-            <w:r>
-              <w:rPr>
-                <w:rFonts w:ascii="Calibri" w:eastAsia="Times New Roman" w:hAnsi="Calibri" w:cs="Calibri"/>
-                <w:color w:val="000000"/>
-                <w:lang w:val="en-US" w:eastAsia="es-419"/>
-              </w:rPr>
-              <w:t xml:space="preserve">{ </w:t>
-            </w:r>
-            <w:r>
-              <w:rPr>
-                <w:rFonts w:ascii="Calibri" w:eastAsia="Times New Roman" w:hAnsi="Calibri" w:cs="Calibri"/>
-                <w:i/>
-                <w:color w:val="000000"/>
-                <w:lang w:val="en-US" w:eastAsia="es-419"/>
-              </w:rPr>
-              <w:t xml:space="preserve">post: </w:t>
-            </w:r>
-            <w:r>
-              <w:rPr>
-                <w:rFonts w:ascii="Calibri" w:eastAsia="Times New Roman" w:hAnsi="Calibri" w:cs="Calibri"/>
-                <w:i/>
-                <w:color w:val="000000"/>
-                <w:lang w:val="en-US" w:eastAsia="es-419"/>
-              </w:rPr>
-              <w:t>Si la Stack.lenght = 1 entonces</w:t>
-            </w:r>
-            <w:r>
-              <w:rPr>
-                <w:rFonts w:ascii="Calibri" w:eastAsia="Times New Roman" w:hAnsi="Calibri" w:cs="Calibri"/>
-                <w:i/>
-                <w:color w:val="000000"/>
-                <w:lang w:val="en-US" w:eastAsia="es-419"/>
-              </w:rPr>
-              <w:t xml:space="preserve"> Stack.isEmpty = true,</w:t>
-            </w:r>
-          </w:p>
-          <w:p>
-            <w:pPr>
-              <w:spacing w:after="0" w:line="240" w:lineRule="auto"/>
-              <w:rPr>
-                <w:rFonts w:ascii="Calibri" w:eastAsia="Times New Roman" w:hAnsi="Calibri" w:cs="Calibri"/>
-                <w:color w:val="000000"/>
-                <w:lang w:val="es-419" w:eastAsia="es-419"/>
-              </w:rPr>
-            </w:pPr>
-            <w:r>
-              <w:rPr>
-                <w:rFonts w:ascii="Calibri" w:eastAsia="Times New Roman" w:hAnsi="Calibri" w:cs="Calibri"/>
-                <w:i/>
-                <w:color w:val="000000"/>
-                <w:lang w:val="es-419" w:eastAsia="es-419"/>
-              </w:rPr>
-              <w:t xml:space="preserve">            </w:t>
-            </w:r>
-            <w:r>
-              <w:rPr>
-                <w:rFonts w:ascii="Calibri" w:eastAsia="Times New Roman" w:hAnsi="Calibri" w:cs="Calibri"/>
-                <w:i/>
-                <w:color w:val="000000"/>
-                <w:lang w:val="es-419" w:eastAsia="es-419"/>
-              </w:rPr>
-              <w:t>Si la Stack.lenght &gt; 1 entonces</w:t>
-            </w:r>
-            <w:r>
-              <w:rPr>
-                <w:rFonts w:ascii="Calibri" w:eastAsia="Times New Roman" w:hAnsi="Calibri" w:cs="Calibri"/>
-                <w:i/>
-                <w:color w:val="000000"/>
-                <w:lang w:val="es-419" w:eastAsia="es-419"/>
-              </w:rPr>
-              <w:t xml:space="preserve"> Stack.isEmpty = false</w:t>
-            </w:r>
-            <w:r>
-              <w:rPr>
-                <w:rFonts w:ascii="Calibri" w:eastAsia="Times New Roman" w:hAnsi="Calibri" w:cs="Calibri"/>
-                <w:i/>
-                <w:color w:val="000000"/>
-                <w:lang w:val="es-419" w:eastAsia="es-419"/>
-              </w:rPr>
-              <w:t xml:space="preserve"> </w:t>
-            </w:r>
-            <w:r>
-              <w:rPr>
-                <w:rFonts w:ascii="Calibri" w:eastAsia="Times New Roman" w:hAnsi="Calibri" w:cs="Calibri"/>
                 <w:color w:val="000000"/>
                 <w:lang w:val="es-419" w:eastAsia="es-419"/>
               </w:rPr>
               <w:t>}</w:t>
             </w:r>
+            <w:proofErr w:type="gramEnd"/>
           </w:p>
           <w:p>
             <w:pPr>
@@ -1735,6 +1757,7 @@
               </w:rPr>
               <w:t>(</w:t>
             </w:r>
+            <w:proofErr w:type="spellStart"/>
             <w:r>
               <w:rPr>
                 <w:rFonts w:ascii="Calibri" w:eastAsia="Times New Roman" w:hAnsi="Calibri" w:cs="Calibri"/>
@@ -1743,6 +1766,7 @@
               </w:rPr>
               <w:t>Stack</w:t>
             </w:r>
+            <w:proofErr w:type="spellEnd"/>
             <w:r>
               <w:rPr>
                 <w:rFonts w:ascii="Calibri" w:eastAsia="Times New Roman" w:hAnsi="Calibri" w:cs="Calibri"/>
@@ -2016,7 +2040,7 @@
                 <w:rFonts w:ascii="Calibri" w:eastAsia="Times New Roman" w:hAnsi="Calibri" w:cs="Calibri"/>
                 <w:b/>
                 <w:color w:val="000000"/>
-                <w:lang w:val="es-419" w:eastAsia="es-419"/>
+                <w:lang w:val="en-US" w:eastAsia="es-419"/>
               </w:rPr>
             </w:pPr>
             <w:r>
@@ -2024,70 +2048,97 @@
                 <w:rFonts w:ascii="Calibri" w:eastAsia="Times New Roman" w:hAnsi="Calibri" w:cs="Calibri"/>
                 <w:b/>
                 <w:color w:val="000000"/>
-                <w:lang w:val="es-419" w:eastAsia="es-419"/>
-              </w:rPr>
-              <w:t>Top</w:t>
+                <w:lang w:val="en-US" w:eastAsia="es-419"/>
+              </w:rPr>
+              <w:t>Top(</w:t>
+            </w:r>
+            <w:r>
+              <w:rPr>
+                <w:rFonts w:ascii="Calibri" w:eastAsia="Times New Roman" w:hAnsi="Calibri" w:cs="Calibri"/>
+                <w:color w:val="000000"/>
+                <w:lang w:val="en-US" w:eastAsia="es-419"/>
+              </w:rPr>
+              <w:t>Stack</w:t>
             </w:r>
             <w:r>
               <w:rPr>
                 <w:rFonts w:ascii="Calibri" w:eastAsia="Times New Roman" w:hAnsi="Calibri" w:cs="Calibri"/>
                 <w:b/>
                 <w:color w:val="000000"/>
-                <w:lang w:val="es-419" w:eastAsia="es-419"/>
-              </w:rPr>
-              <w:t>(</w:t>
-            </w:r>
-            <w:r>
-              <w:rPr>
-                <w:rFonts w:ascii="Calibri" w:eastAsia="Times New Roman" w:hAnsi="Calibri" w:cs="Calibri"/>
-                <w:color w:val="000000"/>
-                <w:lang w:val="es-419" w:eastAsia="es-419"/>
-              </w:rPr>
-              <w:t>Stack</w:t>
-            </w:r>
-            <w:r>
+                <w:lang w:val="en-US" w:eastAsia="es-419"/>
+              </w:rPr>
+              <w:t>)</w:t>
+            </w:r>
+          </w:p>
+          <w:p>
+            <w:pPr>
+              <w:spacing w:after="0" w:line="240" w:lineRule="auto"/>
               <w:rPr>
                 <w:rFonts w:ascii="Calibri" w:eastAsia="Times New Roman" w:hAnsi="Calibri" w:cs="Calibri"/>
                 <w:b/>
                 <w:color w:val="000000"/>
-                <w:lang w:val="es-419" w:eastAsia="es-419"/>
-              </w:rPr>
-              <w:t>)</w:t>
-            </w:r>
-          </w:p>
-          <w:p>
-            <w:pPr>
-              <w:spacing w:after="0" w:line="240" w:lineRule="auto"/>
-              <w:rPr>
-                <w:rFonts w:ascii="Calibri" w:eastAsia="Times New Roman" w:hAnsi="Calibri" w:cs="Calibri"/>
-                <w:b/>
-                <w:color w:val="000000"/>
-                <w:lang w:val="es-419" w:eastAsia="es-419"/>
-              </w:rPr>
-            </w:pPr>
-          </w:p>
-          <w:p>
-            <w:pPr>
-              <w:spacing w:after="0" w:line="240" w:lineRule="auto"/>
-              <w:rPr>
-                <w:rFonts w:ascii="Calibri" w:eastAsia="Times New Roman" w:hAnsi="Calibri" w:cs="Calibri"/>
-                <w:color w:val="000000"/>
-                <w:lang w:val="es-419" w:eastAsia="es-419"/>
-              </w:rPr>
-            </w:pPr>
-            <w:r>
-              <w:rPr>
-                <w:rFonts w:ascii="Calibri" w:eastAsia="Times New Roman" w:hAnsi="Calibri" w:cs="Calibri"/>
-                <w:color w:val="000000"/>
-                <w:lang w:val="es-419" w:eastAsia="es-419"/>
-              </w:rPr>
-              <w:t>“Devuelve el item en el t</w:t>
-            </w:r>
-            <w:r>
-              <w:rPr>
-                <w:rFonts w:ascii="Calibri" w:eastAsia="Times New Roman" w:hAnsi="Calibri" w:cs="Calibri"/>
-                <w:color w:val="000000"/>
-                <w:lang w:val="es-419" w:eastAsia="es-419"/>
+                <w:lang w:val="en-US" w:eastAsia="es-419"/>
+              </w:rPr>
+            </w:pPr>
+          </w:p>
+          <w:p>
+            <w:pPr>
+              <w:spacing w:after="0" w:line="240" w:lineRule="auto"/>
+              <w:rPr>
+                <w:rFonts w:ascii="Calibri" w:eastAsia="Times New Roman" w:hAnsi="Calibri" w:cs="Calibri"/>
+                <w:color w:val="000000"/>
+                <w:lang w:val="en-US" w:eastAsia="es-419"/>
+              </w:rPr>
+            </w:pPr>
+            <w:r>
+              <w:rPr>
+                <w:rFonts w:ascii="Calibri" w:eastAsia="Times New Roman" w:hAnsi="Calibri" w:cs="Calibri"/>
+                <w:color w:val="000000"/>
+                <w:lang w:val="en-US" w:eastAsia="es-419"/>
+              </w:rPr>
+              <w:t>“</w:t>
+            </w:r>
+            <w:proofErr w:type="spellStart"/>
+            <w:r>
+              <w:rPr>
+                <w:rFonts w:ascii="Calibri" w:eastAsia="Times New Roman" w:hAnsi="Calibri" w:cs="Calibri"/>
+                <w:color w:val="000000"/>
+                <w:lang w:val="en-US" w:eastAsia="es-419"/>
+              </w:rPr>
+              <w:t>Devuelve</w:t>
+            </w:r>
+            <w:proofErr w:type="spellEnd"/>
+            <w:r>
+              <w:rPr>
+                <w:rFonts w:ascii="Calibri" w:eastAsia="Times New Roman" w:hAnsi="Calibri" w:cs="Calibri"/>
+                <w:color w:val="000000"/>
+                <w:lang w:val="en-US" w:eastAsia="es-419"/>
+              </w:rPr>
+              <w:t xml:space="preserve"> el item </w:t>
+            </w:r>
+            <w:proofErr w:type="spellStart"/>
+            <w:r>
+              <w:rPr>
+                <w:rFonts w:ascii="Calibri" w:eastAsia="Times New Roman" w:hAnsi="Calibri" w:cs="Calibri"/>
+                <w:color w:val="000000"/>
+                <w:lang w:val="en-US" w:eastAsia="es-419"/>
+              </w:rPr>
+              <w:t>en</w:t>
+            </w:r>
+            <w:proofErr w:type="spellEnd"/>
+            <w:r>
+              <w:rPr>
+                <w:rFonts w:ascii="Calibri" w:eastAsia="Times New Roman" w:hAnsi="Calibri" w:cs="Calibri"/>
+                <w:color w:val="000000"/>
+                <w:lang w:val="en-US" w:eastAsia="es-419"/>
+              </w:rPr>
+              <w:t xml:space="preserve"> el t</w:t>
+            </w:r>
+            <w:r>
+              <w:rPr>
+                <w:rFonts w:ascii="Calibri" w:eastAsia="Times New Roman" w:hAnsi="Calibri" w:cs="Calibri"/>
+                <w:color w:val="000000"/>
+                <w:lang w:val="en-US" w:eastAsia="es-419"/>
               </w:rPr>
               <w:t>op del Stack</w:t>
             </w:r>
@@ -2095,7 +2146,7 @@
               <w:rPr>
                 <w:rFonts w:ascii="Calibri" w:eastAsia="Times New Roman" w:hAnsi="Calibri" w:cs="Calibri"/>
                 <w:color w:val="000000"/>
-                <w:lang w:val="es-419" w:eastAsia="es-419"/>
+                <w:lang w:val="en-US" w:eastAsia="es-419"/>
               </w:rPr>
               <w:t>”</w:t>
             </w:r>
@@ -2106,24 +2157,24 @@
               <w:rPr>
                 <w:rFonts w:ascii="Calibri" w:eastAsia="Times New Roman" w:hAnsi="Calibri" w:cs="Calibri"/>
                 <w:color w:val="000000"/>
-                <w:lang w:val="es-419" w:eastAsia="es-419"/>
-              </w:rPr>
-            </w:pPr>
-          </w:p>
-          <w:p>
-            <w:pPr>
-              <w:spacing w:after="0" w:line="240" w:lineRule="auto"/>
-              <w:rPr>
-                <w:rFonts w:ascii="Calibri" w:eastAsia="Times New Roman" w:hAnsi="Calibri" w:cs="Calibri"/>
-                <w:color w:val="000000"/>
-                <w:lang w:val="es-419" w:eastAsia="es-419"/>
-              </w:rPr>
-            </w:pPr>
-            <w:r>
-              <w:rPr>
-                <w:rFonts w:ascii="Calibri" w:eastAsia="Times New Roman" w:hAnsi="Calibri" w:cs="Calibri"/>
-                <w:color w:val="000000"/>
-                <w:lang w:val="es-419" w:eastAsia="es-419"/>
+                <w:lang w:val="en-US" w:eastAsia="es-419"/>
+              </w:rPr>
+            </w:pPr>
+          </w:p>
+          <w:p>
+            <w:pPr>
+              <w:spacing w:after="0" w:line="240" w:lineRule="auto"/>
+              <w:rPr>
+                <w:rFonts w:ascii="Calibri" w:eastAsia="Times New Roman" w:hAnsi="Calibri" w:cs="Calibri"/>
+                <w:color w:val="000000"/>
+                <w:lang w:val="en-US" w:eastAsia="es-419"/>
+              </w:rPr>
+            </w:pPr>
+            <w:r>
+              <w:rPr>
+                <w:rFonts w:ascii="Calibri" w:eastAsia="Times New Roman" w:hAnsi="Calibri" w:cs="Calibri"/>
+                <w:color w:val="000000"/>
+                <w:lang w:val="en-US" w:eastAsia="es-419"/>
               </w:rPr>
               <w:t>{</w:t>
             </w:r>
@@ -2132,7 +2183,7 @@
                 <w:rFonts w:ascii="Calibri" w:eastAsia="Times New Roman" w:hAnsi="Calibri" w:cs="Calibri"/>
                 <w:i/>
                 <w:color w:val="000000"/>
-                <w:lang w:val="es-419" w:eastAsia="es-419"/>
+                <w:lang w:val="en-US" w:eastAsia="es-419"/>
               </w:rPr>
               <w:t xml:space="preserve"> pre: </w:t>
             </w:r>
@@ -2140,7 +2191,7 @@
               <w:rPr>
                 <w:rFonts w:ascii="Calibri" w:eastAsia="Times New Roman" w:hAnsi="Calibri" w:cs="Calibri"/>
                 <w:color w:val="000000"/>
-                <w:lang w:val="es-419" w:eastAsia="es-419"/>
+                <w:lang w:val="en-US" w:eastAsia="es-419"/>
               </w:rPr>
               <w:t>TRUE }</w:t>
             </w:r>
@@ -2151,20 +2202,21 @@
               <w:rPr>
                 <w:rFonts w:ascii="Calibri" w:eastAsia="Times New Roman" w:hAnsi="Calibri" w:cs="Calibri"/>
                 <w:color w:val="000000"/>
-                <w:lang w:val="es-419" w:eastAsia="es-419"/>
-              </w:rPr>
-            </w:pPr>
-          </w:p>
-          <w:p>
-            <w:pPr>
-              <w:spacing w:after="0" w:line="240" w:lineRule="auto"/>
-              <w:rPr>
-                <w:rFonts w:ascii="Calibri" w:eastAsia="Times New Roman" w:hAnsi="Calibri" w:cs="Calibri"/>
-                <w:i/>
-                <w:color w:val="000000"/>
-                <w:lang w:val="es-419" w:eastAsia="es-419"/>
-              </w:rPr>
-            </w:pPr>
+                <w:lang w:val="en-US" w:eastAsia="es-419"/>
+              </w:rPr>
+            </w:pPr>
+          </w:p>
+          <w:p>
+            <w:pPr>
+              <w:spacing w:after="0" w:line="240" w:lineRule="auto"/>
+              <w:rPr>
+                <w:rFonts w:ascii="Calibri" w:eastAsia="Times New Roman" w:hAnsi="Calibri" w:cs="Calibri"/>
+                <w:i/>
+                <w:color w:val="000000"/>
+                <w:lang w:val="es-419" w:eastAsia="es-419"/>
+              </w:rPr>
+            </w:pPr>
+            <w:proofErr w:type="gramStart"/>
             <w:r>
               <w:rPr>
                 <w:rFonts w:ascii="Calibri" w:eastAsia="Times New Roman" w:hAnsi="Calibri" w:cs="Calibri"/>
@@ -2180,16 +2232,142 @@
                 <w:color w:val="000000"/>
                 <w:lang w:val="es-419" w:eastAsia="es-419"/>
               </w:rPr>
-              <w:t xml:space="preserve">post: </w:t>
-            </w:r>
-            <w:r>
-              <w:rPr>
-                <w:rFonts w:ascii="Calibri" w:eastAsia="Times New Roman" w:hAnsi="Calibri" w:cs="Calibri"/>
-                <w:i/>
-                <w:color w:val="000000"/>
-                <w:lang w:val="es-419" w:eastAsia="es-419"/>
-              </w:rPr>
-              <w:t>Si Sta</w:t>
+              <w:t>post</w:t>
+            </w:r>
+            <w:proofErr w:type="gramEnd"/>
+            <w:r>
+              <w:rPr>
+                <w:rFonts w:ascii="Calibri" w:eastAsia="Times New Roman" w:hAnsi="Calibri" w:cs="Calibri"/>
+                <w:i/>
+                <w:color w:val="000000"/>
+                <w:lang w:val="es-419" w:eastAsia="es-419"/>
+              </w:rPr>
+              <w:t xml:space="preserve">: </w:t>
+            </w:r>
+            <w:r>
+              <w:rPr>
+                <w:rFonts w:ascii="Calibri" w:eastAsia="Times New Roman" w:hAnsi="Calibri" w:cs="Calibri"/>
+                <w:i/>
+                <w:color w:val="000000"/>
+                <w:lang w:val="es-419" w:eastAsia="es-419"/>
+              </w:rPr>
+              <w:t xml:space="preserve">Si </w:t>
+            </w:r>
+            <w:proofErr w:type="spellStart"/>
+            <w:r>
+              <w:rPr>
+                <w:rFonts w:ascii="Calibri" w:eastAsia="Times New Roman" w:hAnsi="Calibri" w:cs="Calibri"/>
+                <w:i/>
+                <w:color w:val="000000"/>
+                <w:lang w:val="es-419" w:eastAsia="es-419"/>
+              </w:rPr>
+              <w:t>Stack.isEmpty</w:t>
+            </w:r>
+            <w:proofErr w:type="spellEnd"/>
+            <w:r>
+              <w:rPr>
+                <w:rFonts w:ascii="Calibri" w:eastAsia="Times New Roman" w:hAnsi="Calibri" w:cs="Calibri"/>
+                <w:i/>
+                <w:color w:val="000000"/>
+                <w:lang w:val="es-419" w:eastAsia="es-419"/>
+              </w:rPr>
+              <w:t xml:space="preserve"> != true</w:t>
+            </w:r>
+            <w:r>
+              <w:rPr>
+                <w:rFonts w:ascii="Calibri" w:eastAsia="Times New Roman" w:hAnsi="Calibri" w:cs="Calibri"/>
+                <w:i/>
+                <w:color w:val="000000"/>
+                <w:lang w:val="es-419" w:eastAsia="es-419"/>
+              </w:rPr>
+              <w:t>,</w:t>
+            </w:r>
+            <w:r>
+              <w:rPr>
+                <w:rFonts w:ascii="Calibri" w:eastAsia="Times New Roman" w:hAnsi="Calibri" w:cs="Calibri"/>
+                <w:i/>
+                <w:color w:val="000000"/>
+                <w:lang w:val="es-419" w:eastAsia="es-419"/>
+              </w:rPr>
+              <w:t xml:space="preserve"> el </w:t>
+            </w:r>
+            <w:proofErr w:type="spellStart"/>
+            <w:r>
+              <w:rPr>
+                <w:rFonts w:ascii="Calibri" w:eastAsia="Times New Roman" w:hAnsi="Calibri" w:cs="Calibri"/>
+                <w:i/>
+                <w:color w:val="000000"/>
+                <w:lang w:val="es-419" w:eastAsia="es-419"/>
+              </w:rPr>
+              <w:t>item</w:t>
+            </w:r>
+            <w:proofErr w:type="spellEnd"/>
+            <w:r>
+              <w:rPr>
+                <w:rFonts w:ascii="Calibri" w:eastAsia="Times New Roman" w:hAnsi="Calibri" w:cs="Calibri"/>
+                <w:i/>
+                <w:color w:val="000000"/>
+                <w:lang w:val="es-419" w:eastAsia="es-419"/>
+              </w:rPr>
+              <w:t xml:space="preserve"> en el top es retornado sin generar cambios en la pila,</w:t>
+            </w:r>
+          </w:p>
+          <w:p>
+            <w:pPr>
+              <w:spacing w:after="0" w:line="240" w:lineRule="auto"/>
+              <w:rPr>
+                <w:rFonts w:ascii="Calibri" w:eastAsia="Times New Roman" w:hAnsi="Calibri" w:cs="Calibri"/>
+                <w:color w:val="000000"/>
+                <w:lang w:val="es-419" w:eastAsia="es-419"/>
+              </w:rPr>
+            </w:pPr>
+            <w:r>
+              <w:rPr>
+                <w:rFonts w:ascii="Calibri" w:eastAsia="Times New Roman" w:hAnsi="Calibri" w:cs="Calibri"/>
+                <w:i/>
+                <w:color w:val="000000"/>
+                <w:lang w:val="es-419" w:eastAsia="es-419"/>
+              </w:rPr>
+              <w:t xml:space="preserve">       </w:t>
+            </w:r>
+            <w:r>
+              <w:rPr>
+                <w:rFonts w:ascii="Calibri" w:eastAsia="Times New Roman" w:hAnsi="Calibri" w:cs="Calibri"/>
+                <w:i/>
+                <w:color w:val="000000"/>
+                <w:lang w:val="es-419" w:eastAsia="es-419"/>
+              </w:rPr>
+              <w:t xml:space="preserve">      Si </w:t>
+            </w:r>
+            <w:proofErr w:type="spellStart"/>
+            <w:r>
+              <w:rPr>
+                <w:rFonts w:ascii="Calibri" w:eastAsia="Times New Roman" w:hAnsi="Calibri" w:cs="Calibri"/>
+                <w:i/>
+                <w:color w:val="000000"/>
+                <w:lang w:val="es-419" w:eastAsia="es-419"/>
+              </w:rPr>
+              <w:t>Stack.isEmpty</w:t>
+            </w:r>
+            <w:proofErr w:type="spellEnd"/>
+            <w:r>
+              <w:rPr>
+                <w:rFonts w:ascii="Calibri" w:eastAsia="Times New Roman" w:hAnsi="Calibri" w:cs="Calibri"/>
+                <w:i/>
+                <w:color w:val="000000"/>
+                <w:lang w:val="es-419" w:eastAsia="es-419"/>
+              </w:rPr>
+              <w:t xml:space="preserve"> = true, no es posible devolver ningún </w:t>
+            </w:r>
+            <w:proofErr w:type="gramStart"/>
+            <w:r>
+              <w:rPr>
+                <w:rFonts w:ascii="Calibri" w:eastAsia="Times New Roman" w:hAnsi="Calibri" w:cs="Calibri"/>
+                <w:i/>
+                <w:color w:val="000000"/>
+                <w:lang w:val="es-419" w:eastAsia="es-419"/>
+              </w:rPr>
+              <w:t>item</w:t>
             </w:r>
             <w:bookmarkStart w:id="0" w:name="_GoBack"/>
             <w:bookmarkEnd w:id="0"/>
@@ -2200,43 +2378,6 @@
                 <w:color w:val="000000"/>
                 <w:lang w:val="es-419" w:eastAsia="es-419"/>
               </w:rPr>
-              <w:t>ck.isEmpty != true el item en el top es retornado sin generar cambios en la pila,</w:t>
-            </w:r>
-          </w:p>
-          <w:p>
-            <w:pPr>
-              <w:spacing w:after="0" w:line="240" w:lineRule="auto"/>
-              <w:rPr>
-                <w:rFonts w:ascii="Calibri" w:eastAsia="Times New Roman" w:hAnsi="Calibri" w:cs="Calibri"/>
-                <w:color w:val="000000"/>
-                <w:lang w:val="es-419" w:eastAsia="es-419"/>
-              </w:rPr>
-            </w:pPr>
-            <w:r>
-              <w:rPr>
-                <w:rFonts w:ascii="Calibri" w:eastAsia="Times New Roman" w:hAnsi="Calibri" w:cs="Calibri"/>
-                <w:i/>
-                <w:color w:val="000000"/>
-                <w:lang w:val="es-419" w:eastAsia="es-419"/>
-              </w:rPr>
-              <w:t xml:space="preserve">             Si Stack.isEmpty = true se</w:t>
-            </w:r>
-            <w:r>
-              <w:rPr>
-                <w:rFonts w:ascii="Calibri" w:eastAsia="Times New Roman" w:hAnsi="Calibri" w:cs="Calibri"/>
-                <w:i/>
-                <w:color w:val="000000"/>
-                <w:lang w:val="es-419" w:eastAsia="es-419"/>
-              </w:rPr>
-              <w:t xml:space="preserve"> lanza una excepción informando que la pila esta vacía</w:t>
-            </w:r>
-            <w:r>
-              <w:rPr>
-                <w:rFonts w:ascii="Calibri" w:eastAsia="Times New Roman" w:hAnsi="Calibri" w:cs="Calibri"/>
-                <w:i/>
-                <w:color w:val="000000"/>
-                <w:lang w:val="es-419" w:eastAsia="es-419"/>
-              </w:rPr>
               <w:t xml:space="preserve"> </w:t>
             </w:r>
             <w:r>
@@ -2256,6 +2397,7 @@
               </w:rPr>
               <w:t>}</w:t>
             </w:r>
+            <w:proofErr w:type="gramEnd"/>
           </w:p>
           <w:p>
             <w:pPr>

</xml_diff>